<commit_message>
Atualiza Manual de Especificação e Utilização
</commit_message>
<xml_diff>
--- a/Manual de Especificações do Sistema Nullbank.docx
+++ b/Manual de Especificações do Sistema Nullbank.docx
@@ -147,24 +147,6 @@
           <w:szCs w:val="24"/>
         </w:rPr>
       </w:pPr>
-      <w:r>
-        <w:rPr>
-          <w:rFonts w:ascii="Times New Roman" w:eastAsia="Times New Roman" w:hAnsi="Times New Roman" w:cs="Times New Roman"/>
-          <w:b/>
-          <w:sz w:val="24"/>
-          <w:szCs w:val="24"/>
-        </w:rPr>
-        <w:t xml:space="preserve">DISCIPLINA: </w:t>
-      </w:r>
-      <w:r>
-        <w:rPr>
-          <w:rFonts w:ascii="Times New Roman" w:eastAsia="Times New Roman" w:hAnsi="Times New Roman" w:cs="Times New Roman"/>
-          <w:b/>
-          <w:sz w:val="24"/>
-          <w:szCs w:val="24"/>
-        </w:rPr>
-        <w:t>BANCO DE DADOS</w:t>
-      </w:r>
     </w:p>
     <w:p>
       <w:pPr>
@@ -176,84 +158,6 @@
           <w:szCs w:val="24"/>
         </w:rPr>
       </w:pPr>
-      <w:r>
-        <w:rPr>
-          <w:rFonts w:ascii="Times New Roman" w:eastAsia="Times New Roman" w:hAnsi="Times New Roman" w:cs="Times New Roman"/>
-          <w:b/>
-          <w:sz w:val="24"/>
-          <w:szCs w:val="24"/>
-        </w:rPr>
-        <w:t xml:space="preserve">PROFESSOR: </w:t>
-      </w:r>
-      <w:r>
-        <w:rPr>
-          <w:rFonts w:ascii="Times New Roman" w:eastAsia="Times New Roman" w:hAnsi="Times New Roman" w:cs="Times New Roman"/>
-          <w:b/>
-          <w:sz w:val="24"/>
-          <w:szCs w:val="24"/>
-        </w:rPr>
-        <w:t>FERNANDO RODRIGUES</w:t>
-      </w:r>
-    </w:p>
-    <w:p>
-      <w:pPr>
-        <w:rPr>
-          <w:rFonts w:ascii="Times New Roman" w:eastAsia="Times New Roman" w:hAnsi="Times New Roman" w:cs="Times New Roman"/>
-          <w:b/>
-          <w:sz w:val="24"/>
-          <w:szCs w:val="24"/>
-        </w:rPr>
-      </w:pPr>
-    </w:p>
-    <w:p>
-      <w:pPr>
-        <w:rPr>
-          <w:rFonts w:ascii="Times New Roman" w:eastAsia="Times New Roman" w:hAnsi="Times New Roman" w:cs="Times New Roman"/>
-          <w:b/>
-          <w:sz w:val="24"/>
-          <w:szCs w:val="24"/>
-        </w:rPr>
-      </w:pPr>
-    </w:p>
-    <w:p>
-      <w:pPr>
-        <w:rPr>
-          <w:rFonts w:ascii="Times New Roman" w:eastAsia="Times New Roman" w:hAnsi="Times New Roman" w:cs="Times New Roman"/>
-          <w:b/>
-          <w:sz w:val="24"/>
-          <w:szCs w:val="24"/>
-        </w:rPr>
-      </w:pPr>
-    </w:p>
-    <w:p>
-      <w:pPr>
-        <w:rPr>
-          <w:rFonts w:ascii="Times New Roman" w:eastAsia="Times New Roman" w:hAnsi="Times New Roman" w:cs="Times New Roman"/>
-          <w:b/>
-          <w:sz w:val="24"/>
-          <w:szCs w:val="24"/>
-        </w:rPr>
-      </w:pPr>
-    </w:p>
-    <w:p>
-      <w:pPr>
-        <w:rPr>
-          <w:rFonts w:ascii="Times New Roman" w:eastAsia="Times New Roman" w:hAnsi="Times New Roman" w:cs="Times New Roman"/>
-          <w:b/>
-          <w:sz w:val="24"/>
-          <w:szCs w:val="24"/>
-        </w:rPr>
-      </w:pPr>
-    </w:p>
-    <w:p>
-      <w:pPr>
-        <w:rPr>
-          <w:rFonts w:ascii="Times New Roman" w:eastAsia="Times New Roman" w:hAnsi="Times New Roman" w:cs="Times New Roman"/>
-          <w:b/>
-          <w:sz w:val="24"/>
-          <w:szCs w:val="24"/>
-        </w:rPr>
-      </w:pPr>
     </w:p>
     <w:p>
       <w:pPr>
@@ -276,6 +180,78 @@
           <w:szCs w:val="24"/>
         </w:rPr>
       </w:pPr>
+    </w:p>
+    <w:p>
+      <w:pPr>
+        <w:rPr>
+          <w:rFonts w:ascii="Times New Roman" w:eastAsia="Times New Roman" w:hAnsi="Times New Roman" w:cs="Times New Roman"/>
+          <w:b/>
+          <w:sz w:val="24"/>
+          <w:szCs w:val="24"/>
+        </w:rPr>
+      </w:pPr>
+    </w:p>
+    <w:p>
+      <w:pPr>
+        <w:rPr>
+          <w:rFonts w:ascii="Times New Roman" w:eastAsia="Times New Roman" w:hAnsi="Times New Roman" w:cs="Times New Roman"/>
+          <w:b/>
+          <w:sz w:val="24"/>
+          <w:szCs w:val="24"/>
+        </w:rPr>
+      </w:pPr>
+    </w:p>
+    <w:p>
+      <w:pPr>
+        <w:rPr>
+          <w:rFonts w:ascii="Times New Roman" w:eastAsia="Times New Roman" w:hAnsi="Times New Roman" w:cs="Times New Roman"/>
+          <w:b/>
+          <w:sz w:val="24"/>
+          <w:szCs w:val="24"/>
+        </w:rPr>
+      </w:pPr>
+    </w:p>
+    <w:p>
+      <w:pPr>
+        <w:rPr>
+          <w:rFonts w:ascii="Times New Roman" w:eastAsia="Times New Roman" w:hAnsi="Times New Roman" w:cs="Times New Roman"/>
+          <w:b/>
+          <w:sz w:val="24"/>
+          <w:szCs w:val="24"/>
+        </w:rPr>
+      </w:pPr>
+    </w:p>
+    <w:p>
+      <w:pPr>
+        <w:rPr>
+          <w:rFonts w:ascii="Times New Roman" w:eastAsia="Times New Roman" w:hAnsi="Times New Roman" w:cs="Times New Roman"/>
+          <w:b/>
+          <w:sz w:val="24"/>
+          <w:szCs w:val="24"/>
+        </w:rPr>
+      </w:pPr>
+    </w:p>
+    <w:p>
+      <w:pPr>
+        <w:jc w:val="center"/>
+        <w:rPr>
+          <w:rFonts w:ascii="Times New Roman" w:eastAsia="Times New Roman" w:hAnsi="Times New Roman" w:cs="Times New Roman"/>
+          <w:b/>
+          <w:sz w:val="24"/>
+          <w:szCs w:val="24"/>
+        </w:rPr>
+      </w:pPr>
+    </w:p>
+    <w:p>
+      <w:pPr>
+        <w:jc w:val="center"/>
+        <w:rPr>
+          <w:rFonts w:ascii="Times New Roman" w:eastAsia="Times New Roman" w:hAnsi="Times New Roman" w:cs="Times New Roman"/>
+          <w:b/>
+          <w:sz w:val="24"/>
+          <w:szCs w:val="24"/>
+        </w:rPr>
+      </w:pPr>
       <w:r>
         <w:rPr>
           <w:rFonts w:ascii="Times New Roman" w:eastAsia="Times New Roman" w:hAnsi="Times New Roman" w:cs="Times New Roman"/>
@@ -414,112 +390,246 @@
           <w:sz w:val="24"/>
           <w:szCs w:val="24"/>
         </w:rPr>
-        <w:t>J</w:t>
-      </w:r>
-      <w:r>
-        <w:rPr>
-          <w:rFonts w:ascii="Times New Roman" w:eastAsia="Times New Roman" w:hAnsi="Times New Roman" w:cs="Times New Roman"/>
-          <w:b/>
-          <w:sz w:val="24"/>
-          <w:szCs w:val="24"/>
-        </w:rPr>
-        <w:t>O</w:t>
-      </w:r>
-      <w:r>
-        <w:rPr>
-          <w:rFonts w:ascii="Times New Roman" w:eastAsia="Times New Roman" w:hAnsi="Times New Roman" w:cs="Times New Roman"/>
-          <w:b/>
-          <w:sz w:val="24"/>
-          <w:szCs w:val="24"/>
-        </w:rPr>
-        <w:t>ÃO MARCOS ROCHA SOUZA - 521459</w:t>
-      </w:r>
-    </w:p>
-    <w:p>
-      <w:pPr>
-        <w:rPr>
-          <w:rFonts w:ascii="Times New Roman" w:eastAsia="Times New Roman" w:hAnsi="Times New Roman" w:cs="Times New Roman"/>
-          <w:b/>
-          <w:sz w:val="24"/>
-          <w:szCs w:val="24"/>
-        </w:rPr>
-      </w:pPr>
-      <w:r>
-        <w:rPr>
-          <w:rFonts w:ascii="Times New Roman" w:eastAsia="Times New Roman" w:hAnsi="Times New Roman" w:cs="Times New Roman"/>
-          <w:b/>
-          <w:sz w:val="24"/>
-          <w:szCs w:val="24"/>
-        </w:rPr>
-        <w:t>PRISCILA ÁQUILA ARAUJO - 499464</w:t>
-      </w:r>
-    </w:p>
-    <w:p>
-      <w:pPr>
-        <w:rPr>
-          <w:rFonts w:ascii="Times New Roman" w:eastAsia="Times New Roman" w:hAnsi="Times New Roman" w:cs="Times New Roman"/>
-          <w:b/>
-          <w:sz w:val="24"/>
-          <w:szCs w:val="24"/>
-        </w:rPr>
-      </w:pPr>
-    </w:p>
-    <w:p>
-      <w:pPr>
-        <w:rPr>
-          <w:rFonts w:ascii="Times New Roman" w:eastAsia="Times New Roman" w:hAnsi="Times New Roman" w:cs="Times New Roman"/>
-          <w:b/>
-          <w:sz w:val="24"/>
-          <w:szCs w:val="24"/>
-        </w:rPr>
-      </w:pPr>
-    </w:p>
-    <w:p>
-      <w:pPr>
-        <w:rPr>
-          <w:rFonts w:ascii="Times New Roman" w:eastAsia="Times New Roman" w:hAnsi="Times New Roman" w:cs="Times New Roman"/>
-          <w:b/>
-          <w:sz w:val="24"/>
-          <w:szCs w:val="24"/>
-        </w:rPr>
-      </w:pPr>
-    </w:p>
-    <w:p>
-      <w:pPr>
-        <w:rPr>
-          <w:rFonts w:ascii="Times New Roman" w:eastAsia="Times New Roman" w:hAnsi="Times New Roman" w:cs="Times New Roman"/>
-          <w:b/>
-          <w:sz w:val="24"/>
-          <w:szCs w:val="24"/>
-        </w:rPr>
-      </w:pPr>
-    </w:p>
-    <w:p>
-      <w:pPr>
-        <w:rPr>
-          <w:rFonts w:ascii="Times New Roman" w:eastAsia="Times New Roman" w:hAnsi="Times New Roman" w:cs="Times New Roman"/>
-          <w:b/>
-          <w:sz w:val="24"/>
-          <w:szCs w:val="24"/>
-        </w:rPr>
-      </w:pPr>
-    </w:p>
-    <w:p>
-      <w:pPr>
-        <w:spacing w:after="200"/>
-        <w:jc w:val="center"/>
-        <w:rPr>
-          <w:rFonts w:ascii="Times New Roman" w:eastAsia="Times New Roman" w:hAnsi="Times New Roman" w:cs="Times New Roman"/>
-          <w:b/>
-          <w:sz w:val="24"/>
-          <w:szCs w:val="24"/>
-        </w:rPr>
-      </w:pPr>
-    </w:p>
-    <w:p>
-      <w:pPr>
-        <w:spacing w:after="200"/>
-        <w:jc w:val="center"/>
+        <w:t xml:space="preserve">ANA LARA CARVALHO MESQUITA </w:t>
+      </w:r>
+      <w:proofErr w:type="gramStart"/>
+      <w:r>
+        <w:rPr>
+          <w:rFonts w:ascii="Times New Roman" w:eastAsia="Times New Roman" w:hAnsi="Times New Roman" w:cs="Times New Roman"/>
+          <w:b/>
+          <w:sz w:val="24"/>
+          <w:szCs w:val="24"/>
+        </w:rPr>
+        <w:t>-</w:t>
+      </w:r>
+      <w:r>
+        <w:rPr>
+          <w:rFonts w:ascii="Times New Roman" w:eastAsia="Times New Roman" w:hAnsi="Times New Roman" w:cs="Times New Roman"/>
+          <w:b/>
+          <w:sz w:val="24"/>
+          <w:szCs w:val="24"/>
+        </w:rPr>
+        <w:t xml:space="preserve">  </w:t>
+      </w:r>
+      <w:r>
+        <w:rPr>
+          <w:rFonts w:ascii="Times New Roman" w:eastAsia="Times New Roman" w:hAnsi="Times New Roman" w:cs="Times New Roman"/>
+          <w:b/>
+          <w:sz w:val="24"/>
+          <w:szCs w:val="24"/>
+        </w:rPr>
+        <w:t>498866</w:t>
+      </w:r>
+      <w:proofErr w:type="gramEnd"/>
+    </w:p>
+    <w:p>
+      <w:pPr>
+        <w:rPr>
+          <w:rFonts w:ascii="Times New Roman" w:eastAsia="Times New Roman" w:hAnsi="Times New Roman" w:cs="Times New Roman"/>
+          <w:b/>
+          <w:sz w:val="24"/>
+          <w:szCs w:val="24"/>
+        </w:rPr>
+      </w:pPr>
+      <w:r>
+        <w:rPr>
+          <w:rFonts w:ascii="Times New Roman" w:eastAsia="Times New Roman" w:hAnsi="Times New Roman" w:cs="Times New Roman"/>
+          <w:b/>
+          <w:sz w:val="24"/>
+          <w:szCs w:val="24"/>
+        </w:rPr>
+        <w:t>BRENO WESLEY TEIXEIRA MARQUES</w:t>
+      </w:r>
+      <w:r>
+        <w:rPr>
+          <w:rFonts w:ascii="Times New Roman" w:eastAsia="Times New Roman" w:hAnsi="Times New Roman" w:cs="Times New Roman"/>
+          <w:b/>
+          <w:sz w:val="24"/>
+          <w:szCs w:val="24"/>
+        </w:rPr>
+        <w:t xml:space="preserve"> - </w:t>
+      </w:r>
+      <w:r>
+        <w:rPr>
+          <w:rFonts w:ascii="Times New Roman" w:eastAsia="Times New Roman" w:hAnsi="Times New Roman" w:cs="Times New Roman"/>
+          <w:b/>
+          <w:sz w:val="24"/>
+          <w:szCs w:val="24"/>
+        </w:rPr>
+        <w:t>494627</w:t>
+      </w:r>
+    </w:p>
+    <w:p>
+      <w:pPr>
+        <w:rPr>
+          <w:rFonts w:ascii="Times New Roman" w:eastAsia="Times New Roman" w:hAnsi="Times New Roman" w:cs="Times New Roman"/>
+          <w:b/>
+          <w:sz w:val="24"/>
+          <w:szCs w:val="24"/>
+        </w:rPr>
+      </w:pPr>
+      <w:r>
+        <w:rPr>
+          <w:rFonts w:ascii="Times New Roman" w:eastAsia="Times New Roman" w:hAnsi="Times New Roman" w:cs="Times New Roman"/>
+          <w:b/>
+          <w:sz w:val="24"/>
+          <w:szCs w:val="24"/>
+        </w:rPr>
+        <w:t>FRANCISCO LUCAS GOMES COSTA</w:t>
+      </w:r>
+      <w:r>
+        <w:rPr>
+          <w:rFonts w:ascii="Times New Roman" w:eastAsia="Times New Roman" w:hAnsi="Times New Roman" w:cs="Times New Roman"/>
+          <w:b/>
+          <w:sz w:val="24"/>
+          <w:szCs w:val="24"/>
+        </w:rPr>
+        <w:t xml:space="preserve"> - </w:t>
+      </w:r>
+      <w:r>
+        <w:rPr>
+          <w:rFonts w:ascii="Times New Roman" w:eastAsia="Times New Roman" w:hAnsi="Times New Roman" w:cs="Times New Roman"/>
+          <w:b/>
+          <w:sz w:val="24"/>
+          <w:szCs w:val="24"/>
+        </w:rPr>
+        <w:t>501678</w:t>
+      </w:r>
+    </w:p>
+    <w:p>
+      <w:pPr>
+        <w:rPr>
+          <w:rFonts w:ascii="Times New Roman" w:eastAsia="Times New Roman" w:hAnsi="Times New Roman" w:cs="Times New Roman"/>
+          <w:b/>
+          <w:sz w:val="24"/>
+          <w:szCs w:val="24"/>
+        </w:rPr>
+      </w:pPr>
+      <w:r>
+        <w:rPr>
+          <w:rFonts w:ascii="Times New Roman" w:eastAsia="Times New Roman" w:hAnsi="Times New Roman" w:cs="Times New Roman"/>
+          <w:b/>
+          <w:sz w:val="24"/>
+          <w:szCs w:val="24"/>
+        </w:rPr>
+        <w:t>GABRIEL AUGUSTO FARIAS GOMES</w:t>
+      </w:r>
+      <w:r>
+        <w:rPr>
+          <w:rFonts w:ascii="Times New Roman" w:eastAsia="Times New Roman" w:hAnsi="Times New Roman" w:cs="Times New Roman"/>
+          <w:b/>
+          <w:sz w:val="24"/>
+          <w:szCs w:val="24"/>
+        </w:rPr>
+        <w:t xml:space="preserve"> - </w:t>
+      </w:r>
+      <w:r>
+        <w:rPr>
+          <w:rFonts w:ascii="Times New Roman" w:eastAsia="Times New Roman" w:hAnsi="Times New Roman" w:cs="Times New Roman"/>
+          <w:b/>
+          <w:sz w:val="24"/>
+          <w:szCs w:val="24"/>
+        </w:rPr>
+        <w:t>499142</w:t>
+      </w:r>
+    </w:p>
+    <w:p>
+      <w:pPr>
+        <w:rPr>
+          <w:rFonts w:ascii="Times New Roman" w:eastAsia="Times New Roman" w:hAnsi="Times New Roman" w:cs="Times New Roman"/>
+          <w:b/>
+          <w:sz w:val="24"/>
+          <w:szCs w:val="24"/>
+        </w:rPr>
+      </w:pPr>
+      <w:r>
+        <w:rPr>
+          <w:rFonts w:ascii="Times New Roman" w:eastAsia="Times New Roman" w:hAnsi="Times New Roman" w:cs="Times New Roman"/>
+          <w:b/>
+          <w:sz w:val="24"/>
+          <w:szCs w:val="24"/>
+        </w:rPr>
+        <w:t xml:space="preserve">JOÃO MARCOS SOUZA ROCHA </w:t>
+      </w:r>
+      <w:r>
+        <w:rPr>
+          <w:rFonts w:ascii="Times New Roman" w:eastAsia="Times New Roman" w:hAnsi="Times New Roman" w:cs="Times New Roman"/>
+          <w:b/>
+          <w:sz w:val="24"/>
+          <w:szCs w:val="24"/>
+        </w:rPr>
+        <w:t xml:space="preserve">- </w:t>
+      </w:r>
+      <w:r>
+        <w:rPr>
+          <w:rFonts w:ascii="Times New Roman" w:eastAsia="Times New Roman" w:hAnsi="Times New Roman" w:cs="Times New Roman"/>
+          <w:b/>
+          <w:sz w:val="24"/>
+          <w:szCs w:val="24"/>
+        </w:rPr>
+        <w:t>521459</w:t>
+      </w:r>
+    </w:p>
+    <w:p>
+      <w:pPr>
+        <w:rPr>
+          <w:rFonts w:ascii="Times New Roman" w:eastAsia="Times New Roman" w:hAnsi="Times New Roman" w:cs="Times New Roman"/>
+          <w:b/>
+          <w:sz w:val="24"/>
+          <w:szCs w:val="24"/>
+        </w:rPr>
+      </w:pPr>
+      <w:r>
+        <w:rPr>
+          <w:rFonts w:ascii="Times New Roman" w:eastAsia="Times New Roman" w:hAnsi="Times New Roman" w:cs="Times New Roman"/>
+          <w:b/>
+          <w:sz w:val="24"/>
+          <w:szCs w:val="24"/>
+        </w:rPr>
+        <w:t>PRISCILA ÁQUILA ARAUJO MORAIS</w:t>
+      </w:r>
+      <w:r>
+        <w:rPr>
+          <w:rFonts w:ascii="Times New Roman" w:eastAsia="Times New Roman" w:hAnsi="Times New Roman" w:cs="Times New Roman"/>
+          <w:b/>
+          <w:sz w:val="24"/>
+          <w:szCs w:val="24"/>
+        </w:rPr>
+        <w:t xml:space="preserve"> - 499464</w:t>
+      </w:r>
+    </w:p>
+    <w:p>
+      <w:pPr>
+        <w:rPr>
+          <w:rFonts w:ascii="Times New Roman" w:eastAsia="Times New Roman" w:hAnsi="Times New Roman" w:cs="Times New Roman"/>
+          <w:b/>
+          <w:sz w:val="24"/>
+          <w:szCs w:val="24"/>
+        </w:rPr>
+      </w:pPr>
+    </w:p>
+    <w:p>
+      <w:pPr>
+        <w:rPr>
+          <w:rFonts w:ascii="Times New Roman" w:eastAsia="Times New Roman" w:hAnsi="Times New Roman" w:cs="Times New Roman"/>
+          <w:b/>
+          <w:sz w:val="24"/>
+          <w:szCs w:val="24"/>
+        </w:rPr>
+      </w:pPr>
+    </w:p>
+    <w:p>
+      <w:pPr>
+        <w:rPr>
+          <w:rFonts w:ascii="Times New Roman" w:eastAsia="Times New Roman" w:hAnsi="Times New Roman" w:cs="Times New Roman"/>
+          <w:b/>
+          <w:sz w:val="24"/>
+          <w:szCs w:val="24"/>
+        </w:rPr>
+      </w:pPr>
+    </w:p>
+    <w:p>
+      <w:pPr>
         <w:rPr>
           <w:rFonts w:ascii="Times New Roman" w:eastAsia="Times New Roman" w:hAnsi="Times New Roman" w:cs="Times New Roman"/>
           <w:b/>
@@ -2204,21 +2314,35 @@
           <w:sz w:val="24"/>
           <w:szCs w:val="24"/>
         </w:rPr>
-        <w:t>O sistema está em ambiente de produção acessível pela URL&lt;</w:t>
-      </w:r>
-      <w:hyperlink r:id="rId9" w:history="1">
-        <w:r>
-          <w:rPr>
-            <w:rStyle w:val="Hyperlink"/>
-            <w:rFonts w:ascii="Times New Roman" w:hAnsi="Times New Roman" w:cs="Times New Roman"/>
-            <w:color w:val="auto"/>
-            <w:sz w:val="24"/>
-            <w:szCs w:val="24"/>
-            <w:u w:val="none"/>
-          </w:rPr>
-          <w:t>https://nullbank-eight.vercel.app/</w:t>
-        </w:r>
-      </w:hyperlink>
+        <w:t>O sistema está em ambiente de produção acessível pela URL</w:t>
+      </w:r>
+      <w:r>
+        <w:rPr>
+          <w:rFonts w:ascii="Times New Roman" w:hAnsi="Times New Roman" w:cs="Times New Roman"/>
+          <w:color w:val="000000" w:themeColor="text1"/>
+          <w:sz w:val="24"/>
+          <w:szCs w:val="24"/>
+        </w:rPr>
+        <w:t xml:space="preserve"> </w:t>
+      </w:r>
+      <w:r>
+        <w:rPr>
+          <w:rFonts w:ascii="Times New Roman" w:hAnsi="Times New Roman" w:cs="Times New Roman"/>
+          <w:color w:val="000000" w:themeColor="text1"/>
+          <w:sz w:val="24"/>
+          <w:szCs w:val="24"/>
+        </w:rPr>
+        <w:t>&lt;</w:t>
+      </w:r>
+      <w:r>
+        <w:rPr>
+          <w:rFonts w:ascii="Times New Roman" w:hAnsi="Times New Roman" w:cs="Times New Roman"/>
+          <w:color w:val="000000" w:themeColor="text1"/>
+          <w:sz w:val="24"/>
+          <w:szCs w:val="24"/>
+        </w:rPr>
+        <w:t>https://nullbank.joaomrsouza.dev</w:t>
+      </w:r>
       <w:r>
         <w:rPr>
           <w:rFonts w:ascii="Times New Roman" w:hAnsi="Times New Roman" w:cs="Times New Roman"/>
@@ -2278,25 +2402,39 @@
           <w:sz w:val="24"/>
           <w:szCs w:val="24"/>
         </w:rPr>
-        <w:t xml:space="preserve">O Banco de Dados está hospedado na plataforma </w:t>
-      </w:r>
-      <w:proofErr w:type="spellStart"/>
-      <w:r>
-        <w:rPr>
-          <w:rFonts w:ascii="Times New Roman" w:hAnsi="Times New Roman" w:cs="Times New Roman"/>
-          <w:sz w:val="24"/>
-          <w:szCs w:val="24"/>
-        </w:rPr>
-        <w:t>DigitalOcean</w:t>
-      </w:r>
-      <w:proofErr w:type="spellEnd"/>
-      <w:r>
-        <w:rPr>
-          <w:rFonts w:ascii="Times New Roman" w:hAnsi="Times New Roman" w:cs="Times New Roman"/>
-          <w:sz w:val="24"/>
-          <w:szCs w:val="24"/>
-        </w:rPr>
-        <w:t xml:space="preserve"> e pode ser acessado</w:t>
+        <w:t xml:space="preserve">O Banco de Dados está hospedado </w:t>
+      </w:r>
+      <w:r>
+        <w:rPr>
+          <w:rFonts w:ascii="Times New Roman" w:hAnsi="Times New Roman" w:cs="Times New Roman"/>
+          <w:sz w:val="24"/>
+          <w:szCs w:val="24"/>
+        </w:rPr>
+        <w:t>em uma VPS própria</w:t>
+      </w:r>
+      <w:r>
+        <w:rPr>
+          <w:rFonts w:ascii="Times New Roman" w:hAnsi="Times New Roman" w:cs="Times New Roman"/>
+          <w:sz w:val="24"/>
+          <w:szCs w:val="24"/>
+        </w:rPr>
+        <w:t xml:space="preserve"> e </w:t>
+      </w:r>
+      <w:r>
+        <w:rPr>
+          <w:rFonts w:ascii="Times New Roman" w:hAnsi="Times New Roman" w:cs="Times New Roman"/>
+          <w:sz w:val="24"/>
+          <w:szCs w:val="24"/>
+        </w:rPr>
+        <w:t xml:space="preserve">não </w:t>
+      </w:r>
+      <w:r>
+        <w:rPr>
+          <w:rFonts w:ascii="Times New Roman" w:hAnsi="Times New Roman" w:cs="Times New Roman"/>
+          <w:sz w:val="24"/>
+          <w:szCs w:val="24"/>
+        </w:rPr>
+        <w:t>pode ser acessado</w:t>
       </w:r>
       <w:r>
         <w:rPr>
@@ -2312,189 +2450,7 @@
           <w:sz w:val="24"/>
           <w:szCs w:val="24"/>
         </w:rPr>
-        <w:t xml:space="preserve">com as seguintes credenciais </w:t>
-      </w:r>
-      <w:r>
-        <w:rPr>
-          <w:rFonts w:ascii="Times New Roman" w:hAnsi="Times New Roman" w:cs="Times New Roman"/>
-          <w:b/>
-          <w:bCs/>
-          <w:sz w:val="24"/>
-          <w:szCs w:val="24"/>
-        </w:rPr>
-        <w:t>host:</w:t>
-      </w:r>
-      <w:r>
-        <w:rPr>
-          <w:rFonts w:ascii="Times New Roman" w:hAnsi="Times New Roman" w:cs="Times New Roman"/>
-          <w:sz w:val="24"/>
-          <w:szCs w:val="24"/>
-        </w:rPr>
-        <w:t xml:space="preserve"> </w:t>
-      </w:r>
-      <w:r>
-        <w:rPr>
-          <w:rFonts w:ascii="Times New Roman" w:hAnsi="Times New Roman" w:cs="Times New Roman"/>
-          <w:sz w:val="24"/>
-          <w:szCs w:val="24"/>
-        </w:rPr>
-        <w:t>nullbank-do-user-19130073-0.f.db.ondigitalocean.com</w:t>
-      </w:r>
-      <w:r>
-        <w:rPr>
-          <w:rFonts w:ascii="Times New Roman" w:hAnsi="Times New Roman" w:cs="Times New Roman"/>
-          <w:sz w:val="24"/>
-          <w:szCs w:val="24"/>
-        </w:rPr>
-        <w:t xml:space="preserve">, </w:t>
-      </w:r>
-      <w:r>
-        <w:rPr>
-          <w:rFonts w:ascii="Times New Roman" w:hAnsi="Times New Roman" w:cs="Times New Roman"/>
-          <w:b/>
-          <w:bCs/>
-          <w:sz w:val="24"/>
-          <w:szCs w:val="24"/>
-        </w:rPr>
-        <w:t>nome do banco:</w:t>
-      </w:r>
-      <w:r>
-        <w:rPr>
-          <w:rFonts w:ascii="Times New Roman" w:hAnsi="Times New Roman" w:cs="Times New Roman"/>
-          <w:b/>
-          <w:bCs/>
-          <w:sz w:val="24"/>
-          <w:szCs w:val="24"/>
-        </w:rPr>
-        <w:t xml:space="preserve"> </w:t>
-      </w:r>
-      <w:r>
-        <w:rPr>
-          <w:rFonts w:ascii="Times New Roman" w:hAnsi="Times New Roman" w:cs="Times New Roman"/>
-          <w:sz w:val="24"/>
-          <w:szCs w:val="24"/>
-        </w:rPr>
-        <w:t>E</w:t>
-      </w:r>
-      <w:r>
-        <w:rPr>
-          <w:rFonts w:ascii="Times New Roman" w:hAnsi="Times New Roman" w:cs="Times New Roman"/>
-          <w:sz w:val="24"/>
-          <w:szCs w:val="24"/>
-        </w:rPr>
-        <w:t>quipe521459</w:t>
-      </w:r>
-      <w:r>
-        <w:rPr>
-          <w:rFonts w:ascii="Times New Roman" w:hAnsi="Times New Roman" w:cs="Times New Roman"/>
-          <w:sz w:val="24"/>
-          <w:szCs w:val="24"/>
-        </w:rPr>
-        <w:t xml:space="preserve">, </w:t>
-      </w:r>
-      <w:r>
-        <w:rPr>
-          <w:rFonts w:ascii="Times New Roman" w:hAnsi="Times New Roman" w:cs="Times New Roman"/>
-          <w:b/>
-          <w:bCs/>
-          <w:sz w:val="24"/>
-          <w:szCs w:val="24"/>
-        </w:rPr>
-        <w:t>usuário:</w:t>
-      </w:r>
-      <w:r>
-        <w:rPr>
-          <w:rFonts w:ascii="Times New Roman" w:hAnsi="Times New Roman" w:cs="Times New Roman"/>
-          <w:sz w:val="24"/>
-          <w:szCs w:val="24"/>
-        </w:rPr>
-        <w:t xml:space="preserve"> </w:t>
-      </w:r>
-      <w:proofErr w:type="spellStart"/>
-      <w:r>
-        <w:rPr>
-          <w:rFonts w:ascii="Times New Roman" w:hAnsi="Times New Roman" w:cs="Times New Roman"/>
-          <w:sz w:val="24"/>
-          <w:szCs w:val="24"/>
-        </w:rPr>
-        <w:t>doadmin</w:t>
-      </w:r>
-      <w:proofErr w:type="spellEnd"/>
-      <w:r>
-        <w:rPr>
-          <w:rFonts w:ascii="Times New Roman" w:hAnsi="Times New Roman" w:cs="Times New Roman"/>
-          <w:sz w:val="24"/>
-          <w:szCs w:val="24"/>
-        </w:rPr>
-        <w:t xml:space="preserve">, </w:t>
-      </w:r>
-      <w:r>
-        <w:rPr>
-          <w:rFonts w:ascii="Times New Roman" w:hAnsi="Times New Roman" w:cs="Times New Roman"/>
-          <w:b/>
-          <w:bCs/>
-          <w:sz w:val="24"/>
-          <w:szCs w:val="24"/>
-        </w:rPr>
-        <w:t>senha:</w:t>
-      </w:r>
-      <w:r>
-        <w:rPr>
-          <w:rFonts w:ascii="Times New Roman" w:hAnsi="Times New Roman" w:cs="Times New Roman"/>
-          <w:sz w:val="24"/>
-          <w:szCs w:val="24"/>
-        </w:rPr>
-        <w:t xml:space="preserve"> </w:t>
-      </w:r>
-      <w:r>
-        <w:rPr>
-          <w:rFonts w:ascii="Times New Roman" w:hAnsi="Times New Roman" w:cs="Times New Roman"/>
-          <w:sz w:val="24"/>
-          <w:szCs w:val="24"/>
-        </w:rPr>
-        <w:t>AVNS_QboJI6gN_mkKFeawHso</w:t>
-      </w:r>
-      <w:r>
-        <w:rPr>
-          <w:rFonts w:ascii="Times New Roman" w:hAnsi="Times New Roman" w:cs="Times New Roman"/>
-          <w:sz w:val="24"/>
-          <w:szCs w:val="24"/>
-        </w:rPr>
-        <w:t xml:space="preserve">, </w:t>
-      </w:r>
-      <w:r>
-        <w:rPr>
-          <w:rFonts w:ascii="Times New Roman" w:hAnsi="Times New Roman" w:cs="Times New Roman"/>
-          <w:b/>
-          <w:bCs/>
-          <w:sz w:val="24"/>
-          <w:szCs w:val="24"/>
-        </w:rPr>
-        <w:t>porta:</w:t>
-      </w:r>
-      <w:r>
-        <w:rPr>
-          <w:rFonts w:ascii="Times New Roman" w:hAnsi="Times New Roman" w:cs="Times New Roman"/>
-          <w:sz w:val="24"/>
-          <w:szCs w:val="24"/>
-        </w:rPr>
-        <w:t xml:space="preserve"> </w:t>
-      </w:r>
-      <w:r>
-        <w:rPr>
-          <w:rFonts w:ascii="Times New Roman" w:hAnsi="Times New Roman" w:cs="Times New Roman"/>
-          <w:sz w:val="24"/>
-          <w:szCs w:val="24"/>
-        </w:rPr>
-        <w:t>25060</w:t>
-      </w:r>
-      <w:r>
-        <w:rPr>
-          <w:rFonts w:ascii="Times New Roman" w:hAnsi="Times New Roman" w:cs="Times New Roman"/>
-          <w:sz w:val="24"/>
-          <w:szCs w:val="24"/>
-        </w:rPr>
-        <w:t>.</w:t>
+        <w:t>de forma externa.</w:t>
       </w:r>
     </w:p>
     <w:p>
@@ -2584,7 +2540,7 @@
           <w:sz w:val="24"/>
           <w:szCs w:val="24"/>
         </w:rPr>
-        <w:t>Vercel</w:t>
+        <w:t>Hetzner</w:t>
       </w:r>
       <w:proofErr w:type="spellEnd"/>
       <w:r>
@@ -2629,7 +2585,23 @@
           <w:sz w:val="24"/>
           <w:szCs w:val="24"/>
         </w:rPr>
-        <w:t>de hospedagem do servidor.</w:t>
+        <w:t xml:space="preserve">de hospedagem </w:t>
+      </w:r>
+      <w:r>
+        <w:rPr>
+          <w:rFonts w:ascii="Times New Roman" w:hAnsi="Times New Roman" w:cs="Times New Roman"/>
+          <w:sz w:val="24"/>
+          <w:szCs w:val="24"/>
+        </w:rPr>
+        <w:t>da VPS</w:t>
+      </w:r>
+      <w:r>
+        <w:rPr>
+          <w:rFonts w:ascii="Times New Roman" w:hAnsi="Times New Roman" w:cs="Times New Roman"/>
+          <w:sz w:val="24"/>
+          <w:szCs w:val="24"/>
+        </w:rPr>
+        <w:t>.</w:t>
       </w:r>
     </w:p>
     <w:p>
@@ -2657,7 +2629,7 @@
           <w:sz w:val="24"/>
           <w:szCs w:val="24"/>
         </w:rPr>
-        <w:t>DigitalOcean</w:t>
+        <w:t>Coolify</w:t>
       </w:r>
       <w:proofErr w:type="spellEnd"/>
       <w:r>
@@ -2686,25 +2658,33 @@
           <w:sz w:val="24"/>
           <w:szCs w:val="24"/>
         </w:rPr>
-        <w:t xml:space="preserve">Plataforma de hospedagem do banco de dados. </w:t>
-      </w:r>
-      <w:r>
-        <w:rPr>
-          <w:rFonts w:ascii="Times New Roman" w:hAnsi="Times New Roman" w:cs="Times New Roman"/>
-          <w:b/>
-          <w:bCs/>
-          <w:sz w:val="24"/>
-          <w:szCs w:val="24"/>
-        </w:rPr>
-        <w:t>Versão:</w:t>
-      </w:r>
-      <w:r>
-        <w:rPr>
-          <w:rFonts w:ascii="Times New Roman" w:hAnsi="Times New Roman" w:cs="Times New Roman"/>
-          <w:sz w:val="24"/>
-          <w:szCs w:val="24"/>
-        </w:rPr>
-        <w:t xml:space="preserve"> MySQL V8.0.</w:t>
+        <w:t>Ferramenta de ge</w:t>
+      </w:r>
+      <w:r>
+        <w:rPr>
+          <w:rFonts w:ascii="Times New Roman" w:hAnsi="Times New Roman" w:cs="Times New Roman"/>
+          <w:sz w:val="24"/>
+          <w:szCs w:val="24"/>
+        </w:rPr>
+        <w:t xml:space="preserve">renciamento de </w:t>
+      </w:r>
+      <w:proofErr w:type="spellStart"/>
+      <w:r>
+        <w:rPr>
+          <w:rFonts w:ascii="Times New Roman" w:hAnsi="Times New Roman" w:cs="Times New Roman"/>
+          <w:sz w:val="24"/>
+          <w:szCs w:val="24"/>
+        </w:rPr>
+        <w:t>Deploy</w:t>
+      </w:r>
+      <w:proofErr w:type="spellEnd"/>
+      <w:r>
+        <w:rPr>
+          <w:rFonts w:ascii="Times New Roman" w:hAnsi="Times New Roman" w:cs="Times New Roman"/>
+          <w:sz w:val="24"/>
+          <w:szCs w:val="24"/>
+        </w:rPr>
+        <w:t>.</w:t>
       </w:r>
     </w:p>
     <w:p>
@@ -2749,25 +2729,7 @@
           <w:sz w:val="24"/>
           <w:szCs w:val="24"/>
         </w:rPr>
-        <w:t xml:space="preserve">Plataforma para hospedagem do repositório </w:t>
-      </w:r>
-      <w:proofErr w:type="spellStart"/>
-      <w:r>
-        <w:rPr>
-          <w:rFonts w:ascii="Times New Roman" w:hAnsi="Times New Roman" w:cs="Times New Roman"/>
-          <w:sz w:val="24"/>
-          <w:szCs w:val="24"/>
-        </w:rPr>
-        <w:t>Git</w:t>
-      </w:r>
-      <w:proofErr w:type="spellEnd"/>
-      <w:r>
-        <w:rPr>
-          <w:rFonts w:ascii="Times New Roman" w:hAnsi="Times New Roman" w:cs="Times New Roman"/>
-          <w:sz w:val="24"/>
-          <w:szCs w:val="24"/>
-        </w:rPr>
-        <w:t>.</w:t>
+        <w:t>Plataforma para hospedagem do repositório Git.</w:t>
       </w:r>
     </w:p>
     <w:p>
@@ -2817,7 +2779,6 @@
           <w:szCs w:val="24"/>
         </w:rPr>
       </w:pPr>
-      <w:proofErr w:type="spellStart"/>
       <w:r>
         <w:rPr>
           <w:rFonts w:ascii="Times New Roman" w:hAnsi="Times New Roman" w:cs="Times New Roman"/>
@@ -2828,7 +2789,6 @@
         </w:rPr>
         <w:t>Git</w:t>
       </w:r>
-      <w:proofErr w:type="spellEnd"/>
       <w:r>
         <w:rPr>
           <w:rFonts w:ascii="Times New Roman" w:hAnsi="Times New Roman" w:cs="Times New Roman"/>
@@ -2912,7 +2872,7 @@
       <w:r>
         <w:t xml:space="preserve"> </w:t>
       </w:r>
-      <w:hyperlink r:id="rId10" w:tgtFrame="_blank" w:tooltip="https://git-scm.com/downloads" w:history="1">
+      <w:hyperlink r:id="rId9" w:tgtFrame="_blank" w:tooltip="https://git-scm.com/downloads" w:history="1">
         <w:r>
           <w:rPr>
             <w:rStyle w:val="Hyperlink"/>
@@ -2922,7 +2882,51 @@
             <w:szCs w:val="24"/>
             <w:u w:val="none"/>
           </w:rPr>
-          <w:t>https://git-scm.com/downloads</w:t>
+          <w:t>https://git-scm.com/</w:t>
+        </w:r>
+        <w:r>
+          <w:rPr>
+            <w:rStyle w:val="Hyperlink"/>
+            <w:rFonts w:ascii="Times New Roman" w:hAnsi="Times New Roman" w:cs="Times New Roman"/>
+            <w:color w:val="000000" w:themeColor="text1"/>
+            <w:sz w:val="24"/>
+            <w:szCs w:val="24"/>
+            <w:u w:val="none"/>
+          </w:rPr>
+          <w:t>d</w:t>
+        </w:r>
+        <w:r>
+          <w:rPr>
+            <w:rStyle w:val="Hyperlink"/>
+            <w:rFonts w:ascii="Times New Roman" w:hAnsi="Times New Roman" w:cs="Times New Roman"/>
+            <w:color w:val="000000" w:themeColor="text1"/>
+            <w:sz w:val="24"/>
+            <w:szCs w:val="24"/>
+            <w:u w:val="none"/>
+          </w:rPr>
+          <w:t>ownloa</w:t>
+        </w:r>
+        <w:r>
+          <w:rPr>
+            <w:rStyle w:val="Hyperlink"/>
+            <w:rFonts w:ascii="Times New Roman" w:hAnsi="Times New Roman" w:cs="Times New Roman"/>
+            <w:color w:val="000000" w:themeColor="text1"/>
+            <w:sz w:val="24"/>
+            <w:szCs w:val="24"/>
+            <w:u w:val="none"/>
+          </w:rPr>
+          <w:t>d</w:t>
+        </w:r>
+        <w:r>
+          <w:rPr>
+            <w:rStyle w:val="Hyperlink"/>
+            <w:rFonts w:ascii="Times New Roman" w:hAnsi="Times New Roman" w:cs="Times New Roman"/>
+            <w:color w:val="000000" w:themeColor="text1"/>
+            <w:sz w:val="24"/>
+            <w:szCs w:val="24"/>
+            <w:u w:val="none"/>
+          </w:rPr>
+          <w:t>s</w:t>
         </w:r>
       </w:hyperlink>
       <w:r>
@@ -2981,7 +2985,6 @@
           <w:szCs w:val="24"/>
         </w:rPr>
       </w:pPr>
-      <w:proofErr w:type="spellStart"/>
       <w:r>
         <w:rPr>
           <w:rFonts w:ascii="Times New Roman" w:hAnsi="Times New Roman" w:cs="Times New Roman"/>
@@ -2992,7 +2995,6 @@
         </w:rPr>
         <w:t>Bun</w:t>
       </w:r>
-      <w:proofErr w:type="spellEnd"/>
       <w:r>
         <w:rPr>
           <w:rFonts w:ascii="Times New Roman" w:hAnsi="Times New Roman" w:cs="Times New Roman"/>
@@ -3019,43 +3021,7 @@
           <w:sz w:val="24"/>
           <w:szCs w:val="24"/>
         </w:rPr>
-        <w:t xml:space="preserve">Ferramenta de execução de </w:t>
-      </w:r>
-      <w:proofErr w:type="spellStart"/>
-      <w:r>
-        <w:rPr>
-          <w:rFonts w:ascii="Times New Roman" w:hAnsi="Times New Roman" w:cs="Times New Roman"/>
-          <w:sz w:val="24"/>
-          <w:szCs w:val="24"/>
-        </w:rPr>
-        <w:t>TypeScript</w:t>
-      </w:r>
-      <w:proofErr w:type="spellEnd"/>
-      <w:r>
-        <w:rPr>
-          <w:rFonts w:ascii="Times New Roman" w:hAnsi="Times New Roman" w:cs="Times New Roman"/>
-          <w:sz w:val="24"/>
-          <w:szCs w:val="24"/>
-        </w:rPr>
-        <w:t xml:space="preserve"> (Análogo ao </w:t>
-      </w:r>
-      <w:proofErr w:type="spellStart"/>
-      <w:r>
-        <w:rPr>
-          <w:rFonts w:ascii="Times New Roman" w:hAnsi="Times New Roman" w:cs="Times New Roman"/>
-          <w:sz w:val="24"/>
-          <w:szCs w:val="24"/>
-        </w:rPr>
-        <w:t>NodeJS</w:t>
-      </w:r>
-      <w:proofErr w:type="spellEnd"/>
-      <w:r>
-        <w:rPr>
-          <w:rFonts w:ascii="Times New Roman" w:hAnsi="Times New Roman" w:cs="Times New Roman"/>
-          <w:sz w:val="24"/>
-          <w:szCs w:val="24"/>
-        </w:rPr>
-        <w:t>)</w:t>
+        <w:t>Ferramenta de execução de TypeScript (Análogo ao NodeJS)</w:t>
       </w:r>
       <w:r>
         <w:rPr>
@@ -3112,7 +3078,7 @@
       <w:r>
         <w:t xml:space="preserve"> </w:t>
       </w:r>
-      <w:hyperlink r:id="rId11" w:tgtFrame="_blank" w:tooltip="https://bun.sh/" w:history="1">
+      <w:hyperlink r:id="rId10" w:tgtFrame="_blank" w:tooltip="https://bun.sh/" w:history="1">
         <w:r>
           <w:rPr>
             <w:rStyle w:val="Hyperlink"/>
@@ -3150,7 +3116,6 @@
           <w:szCs w:val="24"/>
         </w:rPr>
       </w:pPr>
-      <w:proofErr w:type="spellStart"/>
       <w:r>
         <w:rPr>
           <w:rFonts w:ascii="Times New Roman" w:hAnsi="Times New Roman" w:cs="Times New Roman"/>
@@ -3161,7 +3126,6 @@
         </w:rPr>
         <w:t>TypeScript</w:t>
       </w:r>
-      <w:proofErr w:type="spellEnd"/>
       <w:r>
         <w:rPr>
           <w:rFonts w:ascii="Times New Roman" w:hAnsi="Times New Roman" w:cs="Times New Roman"/>
@@ -3224,6 +3188,16 @@
         </w:rPr>
         <w:t>.</w:t>
       </w:r>
+    </w:p>
+    <w:p>
+      <w:pPr>
+        <w:spacing w:line="360" w:lineRule="auto"/>
+        <w:rPr>
+          <w:rFonts w:ascii="Times New Roman" w:hAnsi="Times New Roman" w:cs="Times New Roman"/>
+          <w:sz w:val="24"/>
+          <w:szCs w:val="24"/>
+        </w:rPr>
+      </w:pPr>
     </w:p>
     <w:p>
       <w:pPr>
@@ -3273,7 +3247,6 @@
           <w:szCs w:val="24"/>
         </w:rPr>
       </w:pPr>
-      <w:proofErr w:type="spellStart"/>
       <w:r>
         <w:rPr>
           <w:rFonts w:ascii="Times New Roman" w:hAnsi="Times New Roman" w:cs="Times New Roman"/>
@@ -3284,7 +3257,6 @@
         </w:rPr>
         <w:t>NextJs</w:t>
       </w:r>
-      <w:proofErr w:type="spellEnd"/>
       <w:r>
         <w:rPr>
           <w:rFonts w:ascii="Times New Roman" w:hAnsi="Times New Roman" w:cs="Times New Roman"/>
@@ -3311,18 +3283,8 @@
           <w:sz w:val="24"/>
           <w:szCs w:val="24"/>
         </w:rPr>
-        <w:t xml:space="preserve">Framework para criação de aplicação </w:t>
-      </w:r>
-      <w:proofErr w:type="spellStart"/>
-      <w:r>
-        <w:rPr>
-          <w:rFonts w:ascii="Times New Roman" w:hAnsi="Times New Roman" w:cs="Times New Roman"/>
-          <w:sz w:val="24"/>
-          <w:szCs w:val="24"/>
-        </w:rPr>
-        <w:t>FullStack</w:t>
-      </w:r>
-      <w:proofErr w:type="spellEnd"/>
+        <w:t>Framework para criação de aplicação FullStack</w:t>
+      </w:r>
       <w:r>
         <w:rPr>
           <w:rFonts w:ascii="Times New Roman" w:hAnsi="Times New Roman" w:cs="Times New Roman"/>
@@ -3347,25 +3309,7 @@
           <w:sz w:val="24"/>
           <w:szCs w:val="24"/>
         </w:rPr>
-        <w:t xml:space="preserve"> 15.0.1 (App </w:t>
-      </w:r>
-      <w:proofErr w:type="spellStart"/>
-      <w:r>
-        <w:rPr>
-          <w:rFonts w:ascii="Times New Roman" w:hAnsi="Times New Roman" w:cs="Times New Roman"/>
-          <w:sz w:val="24"/>
-          <w:szCs w:val="24"/>
-        </w:rPr>
-        <w:t>Router</w:t>
-      </w:r>
-      <w:proofErr w:type="spellEnd"/>
-      <w:r>
-        <w:rPr>
-          <w:rFonts w:ascii="Times New Roman" w:hAnsi="Times New Roman" w:cs="Times New Roman"/>
-          <w:sz w:val="24"/>
-          <w:szCs w:val="24"/>
-        </w:rPr>
-        <w:t>)</w:t>
+        <w:t xml:space="preserve"> 15.0.1 (App Router)</w:t>
       </w:r>
       <w:r>
         <w:rPr>
@@ -3392,7 +3336,6 @@
           <w:szCs w:val="24"/>
         </w:rPr>
       </w:pPr>
-      <w:proofErr w:type="spellStart"/>
       <w:r>
         <w:rPr>
           <w:rFonts w:ascii="Times New Roman" w:hAnsi="Times New Roman" w:cs="Times New Roman"/>
@@ -3403,7 +3346,6 @@
         </w:rPr>
         <w:t>React</w:t>
       </w:r>
-      <w:proofErr w:type="spellEnd"/>
       <w:r>
         <w:rPr>
           <w:rFonts w:ascii="Times New Roman" w:hAnsi="Times New Roman" w:cs="Times New Roman"/>
@@ -3603,7 +3545,6 @@
           <w:szCs w:val="24"/>
         </w:rPr>
       </w:pPr>
-      <w:proofErr w:type="spellStart"/>
       <w:r>
         <w:rPr>
           <w:rFonts w:ascii="Times New Roman" w:hAnsi="Times New Roman" w:cs="Times New Roman"/>
@@ -3614,7 +3555,6 @@
         </w:rPr>
         <w:t>TailwindCSS</w:t>
       </w:r>
-      <w:proofErr w:type="spellEnd"/>
       <w:r>
         <w:rPr>
           <w:rFonts w:ascii="Times New Roman" w:hAnsi="Times New Roman" w:cs="Times New Roman"/>
@@ -3702,27 +3642,15 @@
           <w:szCs w:val="24"/>
         </w:rPr>
       </w:pPr>
-      <w:proofErr w:type="spellStart"/>
-      <w:r>
-        <w:rPr>
-          <w:rFonts w:ascii="Times New Roman" w:hAnsi="Times New Roman" w:cs="Times New Roman"/>
-          <w:b/>
-          <w:bCs/>
-          <w:sz w:val="24"/>
-          <w:szCs w:val="24"/>
-        </w:rPr>
-        <w:t>ShadCN</w:t>
-      </w:r>
-      <w:proofErr w:type="spellEnd"/>
-      <w:r>
-        <w:rPr>
-          <w:rFonts w:ascii="Times New Roman" w:hAnsi="Times New Roman" w:cs="Times New Roman"/>
-          <w:b/>
-          <w:bCs/>
-          <w:sz w:val="24"/>
-          <w:szCs w:val="24"/>
-        </w:rPr>
-        <w:t>/UI</w:t>
+      <w:r>
+        <w:rPr>
+          <w:rFonts w:ascii="Times New Roman" w:hAnsi="Times New Roman" w:cs="Times New Roman"/>
+          <w:b/>
+          <w:bCs/>
+          <w:sz w:val="24"/>
+          <w:szCs w:val="24"/>
+        </w:rPr>
+        <w:t>ShadCN/UI</w:t>
       </w:r>
       <w:r>
         <w:rPr>
@@ -3813,36 +3741,8 @@
           <w:sz w:val="24"/>
           <w:szCs w:val="24"/>
         </w:rPr>
-        <w:t>Ferramenta para comunicação e integração de Back-</w:t>
-      </w:r>
-      <w:proofErr w:type="spellStart"/>
-      <w:r>
-        <w:rPr>
-          <w:rFonts w:ascii="Times New Roman" w:hAnsi="Times New Roman" w:cs="Times New Roman"/>
-          <w:sz w:val="24"/>
-          <w:szCs w:val="24"/>
-        </w:rPr>
-        <w:t>end</w:t>
-      </w:r>
-      <w:proofErr w:type="spellEnd"/>
-      <w:r>
-        <w:rPr>
-          <w:rFonts w:ascii="Times New Roman" w:hAnsi="Times New Roman" w:cs="Times New Roman"/>
-          <w:sz w:val="24"/>
-          <w:szCs w:val="24"/>
-        </w:rPr>
-        <w:t xml:space="preserve"> com Front-</w:t>
-      </w:r>
-      <w:proofErr w:type="spellStart"/>
-      <w:r>
-        <w:rPr>
-          <w:rFonts w:ascii="Times New Roman" w:hAnsi="Times New Roman" w:cs="Times New Roman"/>
-          <w:sz w:val="24"/>
-          <w:szCs w:val="24"/>
-        </w:rPr>
-        <w:t>end</w:t>
-      </w:r>
-      <w:proofErr w:type="spellEnd"/>
+        <w:t>Ferramenta para comunicação e integração de Back-end com Front-end</w:t>
+      </w:r>
       <w:r>
         <w:rPr>
           <w:rFonts w:ascii="Times New Roman" w:hAnsi="Times New Roman" w:cs="Times New Roman"/>
@@ -3894,7 +3794,6 @@
           <w:szCs w:val="24"/>
         </w:rPr>
       </w:pPr>
-      <w:proofErr w:type="spellStart"/>
       <w:r>
         <w:rPr>
           <w:rFonts w:ascii="Times New Roman" w:hAnsi="Times New Roman" w:cs="Times New Roman"/>
@@ -3905,7 +3804,6 @@
         </w:rPr>
         <w:t>Zod</w:t>
       </w:r>
-      <w:proofErr w:type="spellEnd"/>
       <w:r>
         <w:rPr>
           <w:rFonts w:ascii="Times New Roman" w:hAnsi="Times New Roman" w:cs="Times New Roman"/>
@@ -4016,7 +3914,6 @@
           <w:szCs w:val="24"/>
         </w:rPr>
       </w:pPr>
-      <w:proofErr w:type="spellStart"/>
       <w:r>
         <w:rPr>
           <w:rFonts w:ascii="Times New Roman" w:hAnsi="Times New Roman" w:cs="Times New Roman"/>
@@ -4027,7 +3924,6 @@
         </w:rPr>
         <w:t>ESLint</w:t>
       </w:r>
-      <w:proofErr w:type="spellEnd"/>
       <w:r>
         <w:rPr>
           <w:rFonts w:ascii="Times New Roman" w:hAnsi="Times New Roman" w:cs="Times New Roman"/>
@@ -4115,7 +4011,6 @@
           <w:szCs w:val="24"/>
         </w:rPr>
       </w:pPr>
-      <w:proofErr w:type="spellStart"/>
       <w:r>
         <w:rPr>
           <w:rFonts w:ascii="Times New Roman" w:hAnsi="Times New Roman" w:cs="Times New Roman"/>
@@ -4126,7 +4021,6 @@
         </w:rPr>
         <w:t>Prettier</w:t>
       </w:r>
-      <w:proofErr w:type="spellEnd"/>
       <w:r>
         <w:rPr>
           <w:rFonts w:ascii="Times New Roman" w:hAnsi="Times New Roman" w:cs="Times New Roman"/>
@@ -4253,27 +4147,15 @@
           <w:szCs w:val="24"/>
         </w:rPr>
       </w:pPr>
-      <w:proofErr w:type="spellStart"/>
-      <w:r>
-        <w:rPr>
-          <w:rFonts w:ascii="Times New Roman" w:hAnsi="Times New Roman" w:cs="Times New Roman"/>
-          <w:b/>
-          <w:bCs/>
-          <w:sz w:val="24"/>
-          <w:szCs w:val="24"/>
-        </w:rPr>
-        <w:t>MySQLWorkbench</w:t>
-      </w:r>
-      <w:proofErr w:type="spellEnd"/>
-      <w:r>
-        <w:rPr>
-          <w:rFonts w:ascii="Times New Roman" w:hAnsi="Times New Roman" w:cs="Times New Roman"/>
-          <w:b/>
-          <w:bCs/>
-          <w:sz w:val="24"/>
-          <w:szCs w:val="24"/>
-        </w:rPr>
-        <w:t xml:space="preserve"> 8.0 CE</w:t>
+      <w:r>
+        <w:rPr>
+          <w:rFonts w:ascii="Times New Roman" w:hAnsi="Times New Roman" w:cs="Times New Roman"/>
+          <w:b/>
+          <w:bCs/>
+          <w:sz w:val="24"/>
+          <w:szCs w:val="24"/>
+        </w:rPr>
+        <w:t>MySQLWorkbench 8.0 CE</w:t>
       </w:r>
       <w:r>
         <w:rPr>
@@ -4433,47 +4315,7 @@
           <w:szCs w:val="24"/>
           <w:bdr w:val="none" w:sz="0" w:space="0" w:color="auto" w:frame="1"/>
         </w:rPr>
-        <w:t xml:space="preserve">nstalar as ferramentas </w:t>
-      </w:r>
-      <w:proofErr w:type="spellStart"/>
-      <w:r>
-        <w:rPr>
-          <w:rFonts w:ascii="Times New Roman" w:eastAsia="Times New Roman" w:hAnsi="Times New Roman" w:cs="Times New Roman"/>
-          <w:sz w:val="24"/>
-          <w:szCs w:val="24"/>
-          <w:bdr w:val="none" w:sz="0" w:space="0" w:color="auto" w:frame="1"/>
-        </w:rPr>
-        <w:t>Git</w:t>
-      </w:r>
-      <w:proofErr w:type="spellEnd"/>
-      <w:r>
-        <w:rPr>
-          <w:rFonts w:ascii="Times New Roman" w:eastAsia="Times New Roman" w:hAnsi="Times New Roman" w:cs="Times New Roman"/>
-          <w:sz w:val="24"/>
-          <w:szCs w:val="24"/>
-          <w:bdr w:val="none" w:sz="0" w:space="0" w:color="auto" w:frame="1"/>
-        </w:rPr>
-        <w:t xml:space="preserve"> e </w:t>
-      </w:r>
-      <w:proofErr w:type="spellStart"/>
-      <w:r>
-        <w:rPr>
-          <w:rFonts w:ascii="Times New Roman" w:eastAsia="Times New Roman" w:hAnsi="Times New Roman" w:cs="Times New Roman"/>
-          <w:sz w:val="24"/>
-          <w:szCs w:val="24"/>
-          <w:bdr w:val="none" w:sz="0" w:space="0" w:color="auto" w:frame="1"/>
-        </w:rPr>
-        <w:t>Bun</w:t>
-      </w:r>
-      <w:proofErr w:type="spellEnd"/>
-      <w:r>
-        <w:rPr>
-          <w:rFonts w:ascii="Times New Roman" w:eastAsia="Times New Roman" w:hAnsi="Times New Roman" w:cs="Times New Roman"/>
-          <w:sz w:val="24"/>
-          <w:szCs w:val="24"/>
-          <w:bdr w:val="none" w:sz="0" w:space="0" w:color="auto" w:frame="1"/>
-        </w:rPr>
-        <w:t xml:space="preserve"> pelos links listados</w:t>
+        <w:t>nstalar as ferramentas Git e Bun pelos links listados</w:t>
       </w:r>
     </w:p>
     <w:p>
@@ -4562,7 +4404,6 @@
         </w:rPr>
         <w:t xml:space="preserve"> </w:t>
       </w:r>
-      <w:proofErr w:type="spellStart"/>
       <w:r>
         <w:rPr>
           <w:rFonts w:ascii="Consolas" w:hAnsi="Consolas"/>
@@ -4572,33 +4413,19 @@
           <w:sz w:val="20"/>
           <w:szCs w:val="20"/>
         </w:rPr>
-        <w:t>git</w:t>
-      </w:r>
-      <w:proofErr w:type="spellEnd"/>
-      <w:r>
-        <w:rPr>
-          <w:rFonts w:ascii="Consolas" w:hAnsi="Consolas"/>
-          <w:b/>
-          <w:bCs/>
-          <w:color w:val="000000"/>
-          <w:sz w:val="20"/>
-          <w:szCs w:val="20"/>
-        </w:rPr>
-        <w:t xml:space="preserve"> clone </w:t>
-      </w:r>
-      <w:hyperlink r:id="rId12" w:history="1">
+        <w:t xml:space="preserve">git clone </w:t>
+      </w:r>
+      <w:hyperlink r:id="rId11" w:history="1">
         <w:r>
           <w:rPr>
             <w:rStyle w:val="Hyperlink"/>
             <w:rFonts w:ascii="Consolas" w:hAnsi="Consolas"/>
             <w:b/>
             <w:bCs/>
-            <w:color w:val="000000" w:themeColor="text1"/>
             <w:sz w:val="20"/>
             <w:szCs w:val="20"/>
-            <w:u w:val="none"/>
           </w:rPr>
-          <w:t>https://github.com/joaomrsouza/TrabalhoBD-2024_2-NullBank</w:t>
+          <w:t>https://github.com/joaomrsouza/GCS-NullBank</w:t>
         </w:r>
       </w:hyperlink>
     </w:p>
@@ -4649,7 +4476,6 @@
         </w:rPr>
         <w:t xml:space="preserve"> </w:t>
       </w:r>
-      <w:proofErr w:type="spellStart"/>
       <w:r>
         <w:rPr>
           <w:rStyle w:val="CdigoHTML"/>
@@ -4658,18 +4484,7 @@
           <w:bCs/>
           <w:color w:val="000000"/>
         </w:rPr>
-        <w:t>bun</w:t>
-      </w:r>
-      <w:proofErr w:type="spellEnd"/>
-      <w:r>
-        <w:rPr>
-          <w:rStyle w:val="CdigoHTML"/>
-          <w:rFonts w:ascii="Consolas" w:eastAsia="Arial" w:hAnsi="Consolas" w:cs="Times New Roman"/>
-          <w:b/>
-          <w:bCs/>
-          <w:color w:val="000000"/>
-        </w:rPr>
-        <w:t xml:space="preserve"> i</w:t>
+        <w:t>bun i</w:t>
       </w:r>
     </w:p>
     <w:p>
@@ -4740,38 +4555,43 @@
           <w:sz w:val="20"/>
           <w:szCs w:val="20"/>
         </w:rPr>
-        <w:t>.</w:t>
-      </w:r>
-      <w:proofErr w:type="spellStart"/>
-      <w:r>
-        <w:rPr>
-          <w:rFonts w:ascii="Consolas" w:hAnsi="Consolas"/>
-          <w:b/>
-          <w:bCs/>
+        <w:t>.env</w:t>
+      </w:r>
+      <w:proofErr w:type="gramEnd"/>
+      <w:r>
+        <w:rPr>
           <w:color w:val="000000"/>
           <w:sz w:val="20"/>
           <w:szCs w:val="20"/>
         </w:rPr>
-        <w:t>env</w:t>
-      </w:r>
-      <w:proofErr w:type="spellEnd"/>
-      <w:proofErr w:type="gramEnd"/>
-      <w:r>
-        <w:rPr>
+        <w:t xml:space="preserve"> </w:t>
+      </w:r>
+      <w:r>
+        <w:rPr>
+          <w:rFonts w:ascii="Times New Roman" w:hAnsi="Times New Roman" w:cs="Times New Roman"/>
           <w:color w:val="000000"/>
-          <w:sz w:val="20"/>
-          <w:szCs w:val="20"/>
+          <w:sz w:val="24"/>
+          <w:szCs w:val="24"/>
+        </w:rPr>
+        <w:t xml:space="preserve">na raiz do projeto com </w:t>
+      </w:r>
+      <w:r>
+        <w:rPr>
+          <w:rFonts w:ascii="Times New Roman" w:hAnsi="Times New Roman" w:cs="Times New Roman"/>
+          <w:color w:val="000000"/>
+          <w:sz w:val="24"/>
+          <w:szCs w:val="24"/>
+        </w:rPr>
+        <w:t>as seguintes variáveis</w:t>
+      </w:r>
+      <w:r>
+        <w:rPr>
+          <w:rFonts w:ascii="Times New Roman" w:hAnsi="Times New Roman" w:cs="Times New Roman"/>
+          <w:color w:val="000000"/>
+          <w:sz w:val="24"/>
+          <w:szCs w:val="24"/>
         </w:rPr>
         <w:t xml:space="preserve"> </w:t>
-      </w:r>
-      <w:r>
-        <w:rPr>
-          <w:rFonts w:ascii="Times New Roman" w:hAnsi="Times New Roman" w:cs="Times New Roman"/>
-          <w:color w:val="000000"/>
-          <w:sz w:val="24"/>
-          <w:szCs w:val="24"/>
-        </w:rPr>
-        <w:t>na raiz do projeto com o seguinte conteúdo</w:t>
       </w:r>
       <w:r>
         <w:rPr>
@@ -4884,7 +4704,31 @@
           <w:szCs w:val="20"/>
           <w:bdr w:val="none" w:sz="0" w:space="0" w:color="auto" w:frame="1"/>
         </w:rPr>
-        <w:t xml:space="preserve">AUTH_SECRET = "EuoL1xCydqFr3SNYsV+YtMBwZqrTKD8kV0UA3+N48zU=" </w:t>
+        <w:t>AUTH_SECRET = "</w:t>
+      </w:r>
+      <w:r>
+        <w:rPr>
+          <w:rFonts w:ascii="Consolas" w:hAnsi="Consolas" w:cs="Noto Sans"/>
+          <w:b/>
+          <w:bCs/>
+          <w:color w:val="000000"/>
+          <w:sz w:val="20"/>
+          <w:szCs w:val="20"/>
+          <w:bdr w:val="none" w:sz="0" w:space="0" w:color="auto" w:frame="1"/>
+        </w:rPr>
+        <w:t>token secreto</w:t>
+      </w:r>
+      <w:r>
+        <w:rPr>
+          <w:rFonts w:ascii="Consolas" w:hAnsi="Consolas" w:cs="Noto Sans"/>
+          <w:b/>
+          <w:bCs/>
+          <w:color w:val="000000"/>
+          <w:sz w:val="20"/>
+          <w:szCs w:val="20"/>
+          <w:bdr w:val="none" w:sz="0" w:space="0" w:color="auto" w:frame="1"/>
+        </w:rPr>
+        <w:t xml:space="preserve">" </w:t>
       </w:r>
     </w:p>
     <w:p>
@@ -4915,6 +4759,7 @@
         </w:rPr>
         <w:t>DB_HOST = "</w:t>
       </w:r>
+      <w:proofErr w:type="spellStart"/>
       <w:r>
         <w:rPr>
           <w:rFonts w:ascii="Consolas" w:hAnsi="Consolas" w:cs="Noto Sans"/>
@@ -4925,8 +4770,9 @@
           <w:szCs w:val="20"/>
           <w:bdr w:val="none" w:sz="0" w:space="0" w:color="auto" w:frame="1"/>
         </w:rPr>
-        <w:t>nullbank-do-user-19130073-0.f.db.ondigitalocean.com</w:t>
-      </w:r>
+        <w:t>localhost</w:t>
+      </w:r>
+      <w:proofErr w:type="spellEnd"/>
       <w:r>
         <w:rPr>
           <w:rFonts w:ascii="Consolas" w:hAnsi="Consolas" w:cs="Noto Sans"/>
@@ -4937,9 +4783,15 @@
           <w:szCs w:val="20"/>
           <w:bdr w:val="none" w:sz="0" w:space="0" w:color="auto" w:frame="1"/>
         </w:rPr>
-        <w:t>" DB_NAME = "</w:t>
-      </w:r>
-      <w:r>
+        <w:t xml:space="preserve">" </w:t>
+      </w:r>
+    </w:p>
+    <w:p>
+      <w:pPr>
+        <w:pStyle w:val="messagelistitem5126c"/>
+        <w:spacing w:before="0" w:beforeAutospacing="0" w:after="0" w:afterAutospacing="0" w:line="360" w:lineRule="auto"/>
+        <w:ind w:left="1440"/>
+        <w:textAlignment w:val="baseline"/>
         <w:rPr>
           <w:rFonts w:ascii="Consolas" w:hAnsi="Consolas" w:cs="Noto Sans"/>
           <w:b/>
@@ -4949,8 +4801,7 @@
           <w:szCs w:val="20"/>
           <w:bdr w:val="none" w:sz="0" w:space="0" w:color="auto" w:frame="1"/>
         </w:rPr>
-        <w:t>E</w:t>
-      </w:r>
+      </w:pPr>
       <w:r>
         <w:rPr>
           <w:rFonts w:ascii="Consolas" w:hAnsi="Consolas" w:cs="Noto Sans"/>
@@ -4961,6 +4812,30 @@
           <w:szCs w:val="20"/>
           <w:bdr w:val="none" w:sz="0" w:space="0" w:color="auto" w:frame="1"/>
         </w:rPr>
+        <w:t>DB_NAME = "</w:t>
+      </w:r>
+      <w:r>
+        <w:rPr>
+          <w:rFonts w:ascii="Consolas" w:hAnsi="Consolas" w:cs="Noto Sans"/>
+          <w:b/>
+          <w:bCs/>
+          <w:color w:val="000000"/>
+          <w:sz w:val="20"/>
+          <w:szCs w:val="20"/>
+          <w:bdr w:val="none" w:sz="0" w:space="0" w:color="auto" w:frame="1"/>
+        </w:rPr>
+        <w:t>E</w:t>
+      </w:r>
+      <w:r>
+        <w:rPr>
+          <w:rFonts w:ascii="Consolas" w:hAnsi="Consolas" w:cs="Noto Sans"/>
+          <w:b/>
+          <w:bCs/>
+          <w:color w:val="000000"/>
+          <w:sz w:val="20"/>
+          <w:szCs w:val="20"/>
+          <w:bdr w:val="none" w:sz="0" w:space="0" w:color="auto" w:frame="1"/>
+        </w:rPr>
         <w:t xml:space="preserve">quipe521459" </w:t>
       </w:r>
     </w:p>
@@ -4992,7 +4867,6 @@
         </w:rPr>
         <w:t>DB_USER = "</w:t>
       </w:r>
-      <w:proofErr w:type="spellStart"/>
       <w:r>
         <w:rPr>
           <w:rFonts w:ascii="Consolas" w:hAnsi="Consolas" w:cs="Noto Sans"/>
@@ -5003,9 +4877,8 @@
           <w:szCs w:val="20"/>
           <w:bdr w:val="none" w:sz="0" w:space="0" w:color="auto" w:frame="1"/>
         </w:rPr>
-        <w:t>doadmin</w:t>
-      </w:r>
-      <w:proofErr w:type="spellEnd"/>
+        <w:t>root</w:t>
+      </w:r>
       <w:r>
         <w:rPr>
           <w:rFonts w:ascii="Consolas" w:hAnsi="Consolas" w:cs="Noto Sans"/>
@@ -5057,7 +4930,7 @@
           <w:szCs w:val="20"/>
           <w:bdr w:val="none" w:sz="0" w:space="0" w:color="auto" w:frame="1"/>
         </w:rPr>
-        <w:t>AVNS_QboJI6gN_mkKFeawHso</w:t>
+        <w:t>root</w:t>
       </w:r>
       <w:r>
         <w:rPr>
@@ -5104,6 +4977,88 @@
     <w:p>
       <w:pPr>
         <w:pStyle w:val="messagelistitem5126c"/>
+        <w:spacing w:before="0" w:beforeAutospacing="0" w:after="0" w:afterAutospacing="0" w:line="360" w:lineRule="auto"/>
+        <w:ind w:left="1440"/>
+        <w:textAlignment w:val="baseline"/>
+        <w:rPr>
+          <w:rFonts w:ascii="Consolas" w:hAnsi="Consolas" w:cs="Noto Sans"/>
+          <w:b/>
+          <w:bCs/>
+          <w:color w:val="000000"/>
+          <w:sz w:val="20"/>
+          <w:szCs w:val="20"/>
+          <w:bdr w:val="none" w:sz="0" w:space="0" w:color="auto" w:frame="1"/>
+        </w:rPr>
+      </w:pPr>
+      <w:r>
+        <w:rPr>
+          <w:rFonts w:ascii="Consolas" w:hAnsi="Consolas" w:cs="Noto Sans"/>
+          <w:b/>
+          <w:bCs/>
+          <w:color w:val="000000"/>
+          <w:sz w:val="20"/>
+          <w:szCs w:val="20"/>
+          <w:bdr w:val="none" w:sz="0" w:space="0" w:color="auto" w:frame="1"/>
+        </w:rPr>
+        <w:t>DBA_PASS = “Root”</w:t>
+      </w:r>
+    </w:p>
+    <w:p>
+      <w:pPr>
+        <w:pStyle w:val="messagelistitem5126c"/>
+        <w:spacing w:before="0" w:beforeAutospacing="0" w:after="0" w:afterAutospacing="0" w:line="360" w:lineRule="auto"/>
+        <w:ind w:left="1440"/>
+        <w:textAlignment w:val="baseline"/>
+        <w:rPr>
+          <w:rFonts w:ascii="Consolas" w:hAnsi="Consolas" w:cs="Noto Sans"/>
+          <w:b/>
+          <w:bCs/>
+          <w:color w:val="000000"/>
+          <w:sz w:val="20"/>
+          <w:szCs w:val="20"/>
+          <w:bdr w:val="none" w:sz="0" w:space="0" w:color="auto" w:frame="1"/>
+        </w:rPr>
+      </w:pPr>
+      <w:r>
+        <w:rPr>
+          <w:rFonts w:ascii="Consolas" w:hAnsi="Consolas" w:cs="Noto Sans"/>
+          <w:b/>
+          <w:bCs/>
+          <w:color w:val="000000"/>
+          <w:sz w:val="20"/>
+          <w:szCs w:val="20"/>
+          <w:bdr w:val="none" w:sz="0" w:space="0" w:color="auto" w:frame="1"/>
+        </w:rPr>
+        <w:t>DBA_USER = “</w:t>
+      </w:r>
+      <w:r>
+        <w:rPr>
+          <w:rFonts w:ascii="Consolas" w:hAnsi="Consolas" w:cs="Noto Sans"/>
+          <w:b/>
+          <w:bCs/>
+          <w:color w:val="000000"/>
+          <w:sz w:val="20"/>
+          <w:szCs w:val="20"/>
+          <w:bdr w:val="none" w:sz="0" w:space="0" w:color="auto" w:frame="1"/>
+        </w:rPr>
+        <w:t>Admin</w:t>
+      </w:r>
+      <w:r>
+        <w:rPr>
+          <w:rFonts w:ascii="Consolas" w:hAnsi="Consolas" w:cs="Noto Sans"/>
+          <w:b/>
+          <w:bCs/>
+          <w:color w:val="000000"/>
+          <w:sz w:val="20"/>
+          <w:szCs w:val="20"/>
+          <w:bdr w:val="none" w:sz="0" w:space="0" w:color="auto" w:frame="1"/>
+        </w:rPr>
+        <w:t>”</w:t>
+      </w:r>
+    </w:p>
+    <w:p>
+      <w:pPr>
+        <w:pStyle w:val="messagelistitem5126c"/>
         <w:spacing w:line="360" w:lineRule="auto"/>
         <w:ind w:firstLine="360"/>
         <w:jc w:val="both"/>
@@ -5115,13 +5070,13 @@
         <w:rPr>
           <w:color w:val="000000"/>
         </w:rPr>
-        <w:t xml:space="preserve">Obs.: É </w:t>
+        <w:t xml:space="preserve">Obs.: </w:t>
       </w:r>
       <w:r>
         <w:rPr>
           <w:color w:val="000000"/>
         </w:rPr>
-        <w:t>possível também trocar as credenciais do banco para um banco local. O banco precisa estar criado e devidamente populado</w:t>
+        <w:t>O banco precisa estar criado e devidamente populado</w:t>
       </w:r>
       <w:r>
         <w:rPr>
@@ -5172,7 +5127,6 @@
         </w:rPr>
         <w:t xml:space="preserve">xecute o comando </w:t>
       </w:r>
-      <w:proofErr w:type="spellStart"/>
       <w:r>
         <w:rPr>
           <w:rFonts w:ascii="Consolas" w:hAnsi="Consolas"/>
@@ -5182,57 +5136,8 @@
           <w:sz w:val="20"/>
           <w:szCs w:val="20"/>
         </w:rPr>
-        <w:t>bun</w:t>
-      </w:r>
-      <w:proofErr w:type="spellEnd"/>
-      <w:r>
-        <w:rPr>
-          <w:rFonts w:ascii="Consolas" w:hAnsi="Consolas"/>
-          <w:b/>
-          <w:bCs/>
-          <w:color w:val="000000"/>
-          <w:sz w:val="20"/>
-          <w:szCs w:val="20"/>
-        </w:rPr>
-        <w:t xml:space="preserve"> </w:t>
-      </w:r>
-      <w:proofErr w:type="spellStart"/>
-      <w:r>
-        <w:rPr>
-          <w:rFonts w:ascii="Consolas" w:hAnsi="Consolas"/>
-          <w:b/>
-          <w:bCs/>
-          <w:color w:val="000000"/>
-          <w:sz w:val="20"/>
-          <w:szCs w:val="20"/>
-        </w:rPr>
-        <w:t>run</w:t>
-      </w:r>
-      <w:proofErr w:type="spellEnd"/>
-      <w:r>
-        <w:rPr>
-          <w:rFonts w:ascii="Consolas" w:hAnsi="Consolas"/>
-          <w:b/>
-          <w:bCs/>
-          <w:color w:val="000000"/>
-          <w:sz w:val="20"/>
-          <w:szCs w:val="20"/>
-        </w:rPr>
-        <w:t xml:space="preserve"> </w:t>
-      </w:r>
-      <w:proofErr w:type="spellStart"/>
-      <w:r>
-        <w:rPr>
-          <w:rFonts w:ascii="Consolas" w:hAnsi="Consolas"/>
-          <w:b/>
-          <w:bCs/>
-          <w:color w:val="000000"/>
-          <w:sz w:val="20"/>
-          <w:szCs w:val="20"/>
-        </w:rPr>
-        <w:t>dev</w:t>
-      </w:r>
-      <w:proofErr w:type="spellEnd"/>
+        <w:t>bun run dev</w:t>
+      </w:r>
       <w:r>
         <w:rPr>
           <w:color w:val="000000"/>
@@ -5298,15 +5203,18 @@
         <w:textAlignment w:val="baseline"/>
         <w:rPr>
           <w:color w:val="000000"/>
+          <w:u w:val="single"/>
         </w:rPr>
       </w:pPr>
     </w:p>
     <w:sectPr>
-      <w:footerReference w:type="default" r:id="rId13"/>
+      <w:footerReference w:type="default" r:id="rId12"/>
       <w:pgSz w:w="11909" w:h="16834"/>
       <w:pgMar w:top="1133" w:right="1133" w:bottom="1133" w:left="1700" w:header="720" w:footer="720" w:gutter="0"/>
       <w:pgNumType w:start="1"/>
       <w:cols w:space="720"/>
+      <w:titlePg/>
+      <w:docGrid w:linePitch="299"/>
     </w:sectPr>
   </w:body>
 </w:document>
@@ -8986,7 +8894,6 @@
   <w:style w:type="character" w:default="1" w:styleId="Fontepargpadro">
     <w:name w:val="Default Paragraph Font"/>
     <w:uiPriority w:val="1"/>
-    <w:semiHidden/>
     <w:unhideWhenUsed/>
   </w:style>
   <w:style w:type="table" w:default="1" w:styleId="Tabelanormal">
@@ -9293,6 +9200,18 @@
         <w:numId w:val="26"/>
       </w:numPr>
     </w:pPr>
+  </w:style>
+  <w:style w:type="character" w:styleId="HiperlinkVisitado">
+    <w:name w:val="FollowedHyperlink"/>
+    <w:basedOn w:val="Fontepargpadro"/>
+    <w:uiPriority w:val="99"/>
+    <w:semiHidden/>
+    <w:unhideWhenUsed/>
+    <w:rsid w:val="009573B0"/>
+    <w:rPr>
+      <w:color w:val="800080" w:themeColor="followedHyperlink"/>
+      <w:u w:val="single"/>
+    </w:rPr>
   </w:style>
 </w:styles>
 </file>

</xml_diff>